<commit_message>
aktualizacja skierowań na rok szkolny 2024 / 2025
aktualizacja skierowań na rok szkolny 2024 / 2025
</commit_message>
<xml_diff>
--- a/Aplikacja/Szablony/szablon_skierowania_v2.docx
+++ b/Aplikacja/Szablony/szablon_skierowania_v2.docx
@@ -45,16 +45,18 @@
             <w:pPr>
               <w:spacing w:after="240" w:line="276" w:lineRule="auto"/>
               <w:rPr>
-                <w:sz w:val="24"/>
-                <w:szCs w:val="24"/>
+                <w:i/>
+                <w:sz w:val="20"/>
+                <w:szCs w:val="20"/>
               </w:rPr>
             </w:pPr>
             <w:r>
               <w:rPr>
-                <w:sz w:val="24"/>
-                <w:szCs w:val="24"/>
+                <w:i/>
+                <w:sz w:val="20"/>
+                <w:szCs w:val="20"/>
               </w:rPr>
-              <w:t>(pieczęć szkoły)</w:t>
+              <w:t>pieczęć pracodawcy lub branżowej szkoły I stopnia</w:t>
             </w:r>
           </w:p>
         </w:tc>
@@ -65,16 +67,18 @@
           <w:p>
             <w:pPr>
               <w:spacing w:line="276" w:lineRule="auto"/>
-              <w:jc w:val="right"/>
+              <w:jc w:val="center"/>
               <w:rPr>
                 <w:sz w:val="24"/>
                 <w:szCs w:val="24"/>
+                <w:u w:val="single"/>
               </w:rPr>
             </w:pPr>
             <w:r>
               <w:rPr>
                 <w:sz w:val="24"/>
                 <w:szCs w:val="24"/>
+                <w:u w:val="single"/>
               </w:rPr>
               <w:t>Łaziska Górne {{</w:t>
             </w:r>
@@ -83,6 +87,7 @@
               <w:rPr>
                 <w:sz w:val="24"/>
                 <w:szCs w:val="24"/>
+                <w:u w:val="single"/>
               </w:rPr>
               <w:t>dataWyst</w:t>
             </w:r>
@@ -91,16 +96,46 @@
               <w:rPr>
                 <w:sz w:val="24"/>
                 <w:szCs w:val="24"/>
+                <w:u w:val="single"/>
               </w:rPr>
               <w:t>}}</w:t>
             </w:r>
           </w:p>
+          <w:p>
+            <w:pPr>
+              <w:spacing w:line="276" w:lineRule="auto"/>
+              <w:jc w:val="center"/>
+              <w:rPr>
+                <w:i/>
+                <w:sz w:val="20"/>
+                <w:szCs w:val="20"/>
+              </w:rPr>
+            </w:pPr>
+            <w:r>
+              <w:rPr>
+                <w:i/>
+                <w:sz w:val="20"/>
+                <w:szCs w:val="20"/>
+              </w:rPr>
+              <w:t>miejscowość i data wydania dokumentu</w:t>
+            </w:r>
+          </w:p>
+          <w:p>
+            <w:pPr>
+              <w:spacing w:line="276" w:lineRule="auto"/>
+              <w:jc w:val="right"/>
+              <w:rPr>
+                <w:sz w:val="24"/>
+                <w:szCs w:val="24"/>
+              </w:rPr>
+            </w:pPr>
+          </w:p>
         </w:tc>
       </w:tr>
     </w:tbl>
     <w:p>
       <w:pPr>
-        <w:spacing w:after="0" w:line="276" w:lineRule="auto"/>
+        <w:spacing w:before="240" w:after="0" w:line="276" w:lineRule="auto"/>
         <w:ind w:left="3540"/>
         <w:rPr>
           <w:b/>
@@ -212,10 +247,61 @@
       </w:pPr>
       <w:r>
         <w:rPr>
-          <w:sz w:val="24"/>
-          <w:szCs w:val="24"/>
-        </w:rPr>
-        <w:t>Dyrekcja</w:t>
+          <w:b/>
+          <w:sz w:val="24"/>
+          <w:szCs w:val="24"/>
+        </w:rPr>
+        <w:t>Zespołu Szkół Energetycznych i Usługowych w Łaziskach Górnych</w:t>
+      </w:r>
+    </w:p>
+    <w:p>
+      <w:pPr>
+        <w:spacing w:after="0" w:line="360" w:lineRule="auto"/>
+        <w:jc w:val="center"/>
+        <w:rPr>
+          <w:sz w:val="24"/>
+          <w:szCs w:val="24"/>
+        </w:rPr>
+      </w:pPr>
+      <w:r>
+        <w:rPr>
+          <w:i/>
+          <w:sz w:val="20"/>
+          <w:szCs w:val="24"/>
+        </w:rPr>
+        <w:t>nazwa pracodawcy lub branżowej szkoły I stopnia</w:t>
+      </w:r>
+    </w:p>
+    <w:p>
+      <w:pPr>
+        <w:spacing w:after="0" w:line="276" w:lineRule="auto"/>
+        <w:rPr>
+          <w:b/>
+          <w:sz w:val="28"/>
+          <w:szCs w:val="28"/>
+          <w:bdr w:val="dashed" w:sz="4" w:space="0" w:color="auto"/>
+        </w:rPr>
+      </w:pPr>
+      <w:r>
+        <w:rPr>
+          <w:sz w:val="24"/>
+          <w:szCs w:val="24"/>
+        </w:rPr>
+        <w:t xml:space="preserve">kieruje </w:t>
+      </w:r>
+      <w:r>
+        <w:rPr>
+          <w:sz w:val="24"/>
+          <w:szCs w:val="24"/>
+        </w:rPr>
+        <w:t>młodocianego pracownika</w:t>
+      </w:r>
+      <w:r>
+        <w:rPr>
+          <w:sz w:val="24"/>
+          <w:szCs w:val="24"/>
+        </w:rPr>
+        <w:t>:</w:t>
       </w:r>
       <w:r>
         <w:rPr>
@@ -226,148 +312,55 @@
       </w:r>
       <w:r>
         <w:rPr>
-          <w:b/>
-          <w:sz w:val="24"/>
-          <w:szCs w:val="24"/>
-        </w:rPr>
-        <w:t>Zespołu Szkół Energetycznych i Usługowych w Łaziskach Górnych</w:t>
+          <w:sz w:val="24"/>
+          <w:szCs w:val="24"/>
+        </w:rPr>
+        <w:tab/>
+      </w:r>
+      <w:r>
+        <w:rPr>
+          <w:b/>
+          <w:sz w:val="28"/>
+          <w:szCs w:val="28"/>
+        </w:rPr>
+        <w:t>{{imię</w:t>
+      </w:r>
+      <w:r>
+        <w:rPr>
+          <w:b/>
+          <w:sz w:val="28"/>
+          <w:szCs w:val="28"/>
+        </w:rPr>
+        <w:t xml:space="preserve">}}  </w:t>
+      </w:r>
+      <w:r>
+        <w:rPr>
+          <w:b/>
+          <w:sz w:val="28"/>
+          <w:szCs w:val="28"/>
+        </w:rPr>
+        <w:t>{{nazwisko}}</w:t>
       </w:r>
     </w:p>
     <w:p>
       <w:pPr>
         <w:spacing w:after="0" w:line="360" w:lineRule="auto"/>
-        <w:ind w:firstLine="3402"/>
-        <w:rPr>
-          <w:sz w:val="24"/>
-          <w:szCs w:val="24"/>
-        </w:rPr>
-      </w:pPr>
-      <w:r>
-        <w:rPr>
-          <w:sz w:val="24"/>
-          <w:szCs w:val="24"/>
-        </w:rPr>
-        <w:t xml:space="preserve">(nazwa </w:t>
-      </w:r>
-      <w:r>
-        <w:rPr>
-          <w:sz w:val="24"/>
-          <w:szCs w:val="24"/>
-        </w:rPr>
-        <w:t>szkoły</w:t>
-      </w:r>
-      <w:r>
-        <w:rPr>
-          <w:sz w:val="24"/>
-          <w:szCs w:val="24"/>
-        </w:rPr>
-        <w:t>)</w:t>
-      </w:r>
-    </w:p>
-    <w:p>
-      <w:pPr>
-        <w:spacing w:after="0" w:line="276" w:lineRule="auto"/>
-        <w:rPr>
-          <w:sz w:val="24"/>
-          <w:szCs w:val="24"/>
-        </w:rPr>
-      </w:pPr>
-      <w:r>
-        <w:rPr>
-          <w:sz w:val="24"/>
-          <w:szCs w:val="24"/>
-        </w:rPr>
-        <w:t xml:space="preserve">kieruje </w:t>
-      </w:r>
-      <w:r>
-        <w:rPr>
-          <w:sz w:val="24"/>
-          <w:szCs w:val="24"/>
-        </w:rPr>
-        <w:t>młodocianego pracownika</w:t>
-      </w:r>
-      <w:r>
-        <w:rPr>
-          <w:sz w:val="24"/>
-          <w:szCs w:val="24"/>
-        </w:rPr>
-        <w:t xml:space="preserve"> (imię i nazwisko)</w:t>
-      </w:r>
-      <w:r>
-        <w:rPr>
-          <w:sz w:val="24"/>
-          <w:szCs w:val="24"/>
-        </w:rPr>
-        <w:t>:</w:t>
-      </w:r>
-      <w:r>
-        <w:rPr>
-          <w:sz w:val="24"/>
-          <w:szCs w:val="24"/>
-        </w:rPr>
-        <w:tab/>
-      </w:r>
-    </w:p>
-    <w:p>
-      <w:pPr>
-        <w:spacing w:after="0" w:line="276" w:lineRule="auto"/>
-        <w:jc w:val="center"/>
-        <w:rPr>
-          <w:sz w:val="24"/>
-          <w:szCs w:val="24"/>
-        </w:rPr>
-      </w:pPr>
-    </w:p>
-    <w:p>
-      <w:pPr>
-        <w:pBdr>
-          <w:top w:val="single" w:sz="4" w:space="1" w:color="auto"/>
-          <w:left w:val="single" w:sz="4" w:space="4" w:color="auto"/>
-          <w:bottom w:val="single" w:sz="4" w:space="1" w:color="auto"/>
-          <w:right w:val="single" w:sz="4" w:space="4" w:color="auto"/>
-        </w:pBdr>
-        <w:spacing w:after="0" w:line="240" w:lineRule="auto"/>
-        <w:jc w:val="center"/>
-        <w:rPr>
-          <w:b/>
-          <w:sz w:val="36"/>
-          <w:szCs w:val="24"/>
-        </w:rPr>
-      </w:pPr>
-      <w:r>
-        <w:rPr>
-          <w:b/>
-          <w:sz w:val="36"/>
-          <w:szCs w:val="24"/>
-        </w:rPr>
-        <w:t>{{imię</w:t>
-      </w:r>
-      <w:r>
-        <w:rPr>
-          <w:b/>
-          <w:sz w:val="36"/>
-          <w:szCs w:val="24"/>
-        </w:rPr>
-        <w:t xml:space="preserve">}}  </w:t>
-      </w:r>
-      <w:r>
-        <w:rPr>
-          <w:b/>
-          <w:sz w:val="36"/>
-          <w:szCs w:val="24"/>
-        </w:rPr>
-        <w:t>{{nazwisko}}</w:t>
-      </w:r>
-    </w:p>
-    <w:p>
-      <w:pPr>
-        <w:spacing w:after="0" w:line="276" w:lineRule="auto"/>
+        <w:ind w:left="2832" w:firstLine="708"/>
         <w:jc w:val="both"/>
         <w:rPr>
-          <w:sz w:val="24"/>
-          <w:szCs w:val="24"/>
-        </w:rPr>
-      </w:pPr>
+          <w:i/>
+          <w:sz w:val="20"/>
+          <w:szCs w:val="20"/>
+        </w:rPr>
+      </w:pPr>
+      <w:r>
+        <w:rPr>
+          <w:i/>
+          <w:sz w:val="20"/>
+          <w:szCs w:val="20"/>
+        </w:rPr>
+        <w:t>imię (imiona) i nazwisko młodocianego pracownika</w:t>
+      </w:r>
     </w:p>
     <w:p>
       <w:pPr>
@@ -388,90 +381,6 @@
           <w:sz w:val="24"/>
           <w:szCs w:val="24"/>
         </w:rPr>
-        <w:t>{{</w:t>
-      </w:r>
-      <w:proofErr w:type="spellStart"/>
-      <w:r>
-        <w:rPr>
-          <w:b/>
-          <w:sz w:val="24"/>
-          <w:szCs w:val="24"/>
-        </w:rPr>
-        <w:t>dataU</w:t>
-      </w:r>
-      <w:r>
-        <w:rPr>
-          <w:b/>
-          <w:sz w:val="24"/>
-          <w:szCs w:val="24"/>
-        </w:rPr>
-        <w:t>r</w:t>
-      </w:r>
-      <w:r>
-        <w:rPr>
-          <w:b/>
-          <w:sz w:val="24"/>
-          <w:szCs w:val="24"/>
-        </w:rPr>
-        <w:t>odzenia</w:t>
-      </w:r>
-      <w:proofErr w:type="spellEnd"/>
-      <w:r>
-        <w:rPr>
-          <w:b/>
-          <w:sz w:val="24"/>
-          <w:szCs w:val="24"/>
-        </w:rPr>
-        <w:t>}}</w:t>
-      </w:r>
-      <w:r>
-        <w:rPr>
-          <w:b/>
-          <w:sz w:val="24"/>
-          <w:szCs w:val="24"/>
-        </w:rPr>
-        <w:tab/>
-      </w:r>
-      <w:r>
-        <w:rPr>
-          <w:b/>
-          <w:sz w:val="24"/>
-          <w:szCs w:val="24"/>
-        </w:rPr>
-        <w:t>{{</w:t>
-      </w:r>
-      <w:proofErr w:type="spellStart"/>
-      <w:r>
-        <w:rPr>
-          <w:b/>
-          <w:sz w:val="24"/>
-          <w:szCs w:val="24"/>
-        </w:rPr>
-        <w:t>miejsceUrodzenia</w:t>
-      </w:r>
-      <w:proofErr w:type="spellEnd"/>
-      <w:r>
-        <w:rPr>
-          <w:b/>
-          <w:sz w:val="24"/>
-          <w:szCs w:val="24"/>
-        </w:rPr>
-        <w:t>}}</w:t>
-      </w:r>
-      <w:r>
-        <w:rPr>
-          <w:b/>
-          <w:sz w:val="24"/>
-          <w:szCs w:val="24"/>
-        </w:rPr>
-        <w:tab/>
-      </w:r>
-      <w:r>
-        <w:rPr>
-          <w:b/>
-          <w:sz w:val="24"/>
-          <w:szCs w:val="24"/>
-        </w:rPr>
         <w:t>{{PESEL}}</w:t>
       </w:r>
       <w:r>
@@ -488,7 +397,8 @@
         <w:spacing w:after="0" w:line="360" w:lineRule="auto"/>
         <w:jc w:val="center"/>
         <w:rPr>
-          <w:sz w:val="24"/>
+          <w:i/>
+          <w:sz w:val="20"/>
           <w:szCs w:val="24"/>
         </w:rPr>
       </w:pPr>
@@ -501,52 +411,28 @@
       </w:r>
       <w:r>
         <w:rPr>
-          <w:sz w:val="24"/>
-          <w:szCs w:val="24"/>
-        </w:rPr>
-        <w:t xml:space="preserve">(data </w:t>
-      </w:r>
-      <w:r>
-        <w:rPr>
-          <w:sz w:val="24"/>
-          <w:szCs w:val="24"/>
-        </w:rPr>
-        <w:t xml:space="preserve">i miejsce </w:t>
-      </w:r>
-      <w:r>
-        <w:rPr>
-          <w:sz w:val="24"/>
-          <w:szCs w:val="24"/>
-        </w:rPr>
-        <w:t>urodzenia</w:t>
-      </w:r>
-      <w:r>
-        <w:rPr>
-          <w:sz w:val="24"/>
-          <w:szCs w:val="24"/>
-        </w:rPr>
-        <w:t xml:space="preserve"> oraz</w:t>
-      </w:r>
-      <w:r>
-        <w:rPr>
-          <w:sz w:val="24"/>
-          <w:szCs w:val="24"/>
-        </w:rPr>
-        <w:t xml:space="preserve"> numer PESEL</w:t>
-      </w:r>
-      <w:r>
-        <w:rPr>
-          <w:sz w:val="24"/>
+          <w:i/>
+          <w:sz w:val="20"/>
+          <w:szCs w:val="24"/>
+        </w:rPr>
+        <w:t>numer PESEL</w:t>
+      </w:r>
+      <w:r>
+        <w:rPr>
+          <w:rStyle w:val="Odwoanieprzypisudolnego"/>
+          <w:i/>
+          <w:sz w:val="20"/>
+          <w:szCs w:val="24"/>
+        </w:rPr>
+        <w:footnoteReference w:id="1"/>
+      </w:r>
+      <w:r>
+        <w:rPr>
+          <w:i/>
+          <w:sz w:val="20"/>
           <w:szCs w:val="24"/>
         </w:rPr>
         <w:t xml:space="preserve"> młodocianego pracownika</w:t>
-      </w:r>
-      <w:r>
-        <w:rPr>
-          <w:sz w:val="24"/>
-          <w:szCs w:val="24"/>
-        </w:rPr>
-        <w:t>)</w:t>
       </w:r>
     </w:p>
     <w:p>
@@ -679,36 +565,26 @@
     </w:p>
     <w:p>
       <w:pPr>
+        <w:spacing w:after="0" w:line="360" w:lineRule="auto"/>
+        <w:jc w:val="center"/>
+        <w:rPr>
+          <w:i/>
+          <w:sz w:val="20"/>
+          <w:szCs w:val="24"/>
+        </w:rPr>
+      </w:pPr>
+      <w:r>
+        <w:rPr>
+          <w:i/>
+          <w:sz w:val="20"/>
+          <w:szCs w:val="24"/>
+        </w:rPr>
+        <w:t>nazwa i symbol cyfrowy zawodu</w:t>
+      </w:r>
+    </w:p>
+    <w:p>
+      <w:pPr>
         <w:spacing w:after="0" w:line="276" w:lineRule="auto"/>
-        <w:jc w:val="center"/>
-        <w:rPr>
-          <w:rFonts w:cstheme="minorHAnsi"/>
-          <w:b/>
-          <w:sz w:val="24"/>
-          <w:szCs w:val="24"/>
-        </w:rPr>
-      </w:pPr>
-      <w:r>
-        <w:rPr>
-          <w:rFonts w:cstheme="minorHAnsi"/>
-          <w:sz w:val="24"/>
-          <w:szCs w:val="24"/>
-        </w:rPr>
-        <w:t>(nazwa i symbol cyfrowy zawodu)</w:t>
-      </w:r>
-    </w:p>
-    <w:p>
-      <w:pPr>
-        <w:spacing w:after="0" w:line="276" w:lineRule="auto"/>
-        <w:rPr>
-          <w:sz w:val="24"/>
-          <w:szCs w:val="24"/>
-        </w:rPr>
-      </w:pPr>
-    </w:p>
-    <w:p>
-      <w:pPr>
-        <w:spacing w:after="0" w:line="276" w:lineRule="auto"/>
         <w:rPr>
           <w:sz w:val="24"/>
           <w:szCs w:val="24"/>
@@ -723,17 +599,18 @@
       </w:r>
       <w:r>
         <w:rPr>
-          <w:b/>
-          <w:sz w:val="24"/>
-          <w:szCs w:val="24"/>
-        </w:rPr>
-        <w:t>…</w:t>
-      </w:r>
-      <w:r>
-        <w:rPr>
-          <w:b/>
-          <w:sz w:val="24"/>
-          <w:szCs w:val="24"/>
+          <w:sz w:val="24"/>
+          <w:szCs w:val="24"/>
+          <w:u w:val="single"/>
+        </w:rPr>
+        <w:t xml:space="preserve"> </w:t>
+      </w:r>
+      <w:r>
+        <w:rPr>
+          <w:b/>
+          <w:sz w:val="24"/>
+          <w:szCs w:val="24"/>
+          <w:u w:val="single"/>
         </w:rPr>
         <w:t>{{</w:t>
       </w:r>
@@ -743,6 +620,7 @@
           <w:b/>
           <w:sz w:val="24"/>
           <w:szCs w:val="24"/>
+          <w:u w:val="single"/>
         </w:rPr>
         <w:t>stopien</w:t>
       </w:r>
@@ -752,15 +630,17 @@
           <w:b/>
           <w:sz w:val="24"/>
           <w:szCs w:val="24"/>
+          <w:u w:val="single"/>
         </w:rPr>
         <w:t>}}</w:t>
       </w:r>
       <w:r>
         <w:rPr>
-          <w:sz w:val="24"/>
-          <w:szCs w:val="24"/>
-        </w:rPr>
-        <w:t>.…</w:t>
+          <w:b/>
+          <w:sz w:val="24"/>
+          <w:szCs w:val="24"/>
+        </w:rPr>
+        <w:t xml:space="preserve"> </w:t>
       </w:r>
       <w:r>
         <w:rPr>
@@ -814,7 +694,21 @@
           <w:sz w:val="24"/>
           <w:szCs w:val="24"/>
         </w:rPr>
-        <w:t xml:space="preserve">zorganizowany w okresie </w:t>
+        <w:t>zorganizowany w okresie</w:t>
+      </w:r>
+      <w:r>
+        <w:rPr>
+          <w:sz w:val="24"/>
+          <w:szCs w:val="24"/>
+        </w:rPr>
+        <w:t xml:space="preserve">: </w:t>
+      </w:r>
+      <w:r>
+        <w:rPr>
+          <w:sz w:val="24"/>
+          <w:szCs w:val="24"/>
+        </w:rPr>
+        <w:t xml:space="preserve"> </w:t>
       </w:r>
       <w:r>
         <w:rPr>
@@ -1060,22 +954,19 @@
         </w:rPr>
         <w:t>}}</w:t>
       </w:r>
-    </w:p>
-    <w:p>
-      <w:pPr>
-        <w:spacing w:after="0" w:line="276" w:lineRule="auto"/>
-        <w:ind w:firstLine="2410"/>
-        <w:rPr>
-          <w:sz w:val="24"/>
-          <w:szCs w:val="24"/>
-        </w:rPr>
-      </w:pPr>
-      <w:r>
-        <w:rPr>
-          <w:sz w:val="24"/>
-          <w:szCs w:val="24"/>
-        </w:rPr>
-        <w:t xml:space="preserve">(data </w:t>
+      <w:r>
+        <w:rPr>
+          <w:sz w:val="24"/>
+          <w:szCs w:val="24"/>
+        </w:rPr>
+        <w:t xml:space="preserve">  (</w:t>
+      </w:r>
+      <w:r>
+        <w:rPr>
+          <w:sz w:val="24"/>
+          <w:szCs w:val="24"/>
+        </w:rPr>
+        <w:t xml:space="preserve">data </w:t>
       </w:r>
       <w:r>
         <w:rPr>
@@ -1120,21 +1011,14 @@
           <w:sz w:val="24"/>
           <w:szCs w:val="24"/>
         </w:rPr>
-        <w:t>…………</w:t>
-      </w:r>
-      <w:r>
-        <w:rPr>
-          <w:sz w:val="24"/>
-          <w:szCs w:val="24"/>
-        </w:rPr>
-        <w:t>…………………</w:t>
-      </w:r>
-      <w:r>
-        <w:rPr>
-          <w:sz w:val="24"/>
-          <w:szCs w:val="24"/>
-        </w:rPr>
-        <w:t>.</w:t>
+        <w:t>……………….………</w:t>
+      </w:r>
+      <w:r>
+        <w:rPr>
+          <w:sz w:val="24"/>
+          <w:szCs w:val="24"/>
+        </w:rPr>
+        <w:t>………………………………………………….</w:t>
       </w:r>
     </w:p>
     <w:p>
@@ -1150,27 +1034,29 @@
       <w:r>
         <w:rPr>
           <w:i/>
-          <w:sz w:val="24"/>
-          <w:szCs w:val="24"/>
-        </w:rPr>
-        <w:t xml:space="preserve">(podpis </w:t>
+          <w:sz w:val="20"/>
+          <w:szCs w:val="24"/>
+        </w:rPr>
+        <w:t xml:space="preserve">podpis i pieczęć pracodawcy lub </w:t>
       </w:r>
       <w:r>
         <w:rPr>
           <w:i/>
-          <w:sz w:val="24"/>
-          <w:szCs w:val="24"/>
-        </w:rPr>
-        <w:t xml:space="preserve">i pieczęć </w:t>
-      </w:r>
-      <w:r>
+          <w:sz w:val="20"/>
+          <w:szCs w:val="20"/>
+        </w:rPr>
+        <w:t>branżowej szkoły I stopnia</w:t>
+      </w:r>
+    </w:p>
+    <w:p>
+      <w:pPr>
+        <w:spacing w:after="0" w:line="276" w:lineRule="auto"/>
         <w:rPr>
           <w:i/>
           <w:sz w:val="24"/>
           <w:szCs w:val="24"/>
         </w:rPr>
-        <w:t>)</w:t>
-      </w:r>
+      </w:pPr>
     </w:p>
     <w:sectPr>
       <w:pgSz w:w="11906" w:h="16838"/>
@@ -1226,6 +1112,125 @@
       </w:pPr>
       <w:r>
         <w:continuationSeparator/>
+      </w:r>
+    </w:p>
+  </w:footnote>
+  <w:footnote w:id="1">
+    <w:p>
+      <w:pPr>
+        <w:pStyle w:val="Tekstprzypisudolnego"/>
+        <w:rPr>
+          <w:b/>
+          <w:sz w:val="24"/>
+        </w:rPr>
+      </w:pPr>
+      <w:r>
+        <w:rPr>
+          <w:b/>
+          <w:sz w:val="24"/>
+        </w:rPr>
+        <w:t>Objaśnienia</w:t>
+      </w:r>
+    </w:p>
+    <w:p>
+      <w:pPr>
+        <w:pStyle w:val="Tekstprzypisudolnego"/>
+        <w:rPr>
+          <w:sz w:val="24"/>
+        </w:rPr>
+      </w:pPr>
+      <w:r>
+        <w:rPr>
+          <w:rStyle w:val="Odwoanieprzypisudolnego"/>
+          <w:sz w:val="24"/>
+        </w:rPr>
+        <w:footnoteRef/>
+      </w:r>
+      <w:r>
+        <w:rPr>
+          <w:sz w:val="24"/>
+        </w:rPr>
+        <w:t xml:space="preserve"> W przypadku młodocianego pracownika</w:t>
+      </w:r>
+      <w:r>
+        <w:rPr>
+          <w:sz w:val="24"/>
+        </w:rPr>
+        <w:t xml:space="preserve"> nieposiadającego numeru</w:t>
+      </w:r>
+      <w:r>
+        <w:rPr>
+          <w:sz w:val="24"/>
+        </w:rPr>
+        <w:t xml:space="preserve"> PESEL </w:t>
+      </w:r>
+      <w:r>
+        <w:rPr>
+          <w:sz w:val="24"/>
+        </w:rPr>
+        <w:t>– seria i numer paszportu lub innego dokumentu potwierdzającego tożsamość</w:t>
+      </w:r>
+    </w:p>
+    <w:p>
+      <w:pPr>
+        <w:pStyle w:val="Tekstprzypisudolnego"/>
+        <w:rPr>
+          <w:b/>
+          <w:sz w:val="24"/>
+        </w:rPr>
+      </w:pPr>
+      <w:r>
+        <w:rPr>
+          <w:b/>
+          <w:sz w:val="24"/>
+        </w:rPr>
+        <w:t>Pouczenia</w:t>
+      </w:r>
+    </w:p>
+    <w:p>
+      <w:pPr>
+        <w:pStyle w:val="Tekstprzypisudolnego"/>
+        <w:rPr>
+          <w:b/>
+          <w:sz w:val="24"/>
+        </w:rPr>
+      </w:pPr>
+      <w:r>
+        <w:rPr>
+          <w:sz w:val="24"/>
+          <w:szCs w:val="24"/>
+        </w:rPr>
+        <w:t xml:space="preserve">Młodociany pracownik </w:t>
+      </w:r>
+      <w:proofErr w:type="spellStart"/>
+      <w:r>
+        <w:rPr>
+          <w:sz w:val="24"/>
+          <w:szCs w:val="24"/>
+        </w:rPr>
+        <w:t>przyjeżdzający</w:t>
+      </w:r>
+      <w:proofErr w:type="spellEnd"/>
+      <w:r>
+        <w:rPr>
+          <w:sz w:val="24"/>
+          <w:szCs w:val="24"/>
+        </w:rPr>
+        <w:t xml:space="preserve"> do Centrum Kształcenia Zawodowego w Rudzie Śląskiej powinien posiadać </w:t>
+      </w:r>
+      <w:r>
+        <w:rPr>
+          <w:sz w:val="24"/>
+          <w:szCs w:val="24"/>
+        </w:rPr>
+        <w:t>skierowanie</w:t>
+      </w:r>
+      <w:r>
+        <w:rPr>
+          <w:sz w:val="24"/>
+          <w:szCs w:val="24"/>
+        </w:rPr>
+        <w:t>.</w:t>
       </w:r>
     </w:p>
   </w:footnote>
@@ -1391,7 +1396,7 @@
   <w:style w:type="paragraph" w:default="1" w:styleId="Normalny">
     <w:name w:val="Normal"/>
     <w:qFormat/>
-    <w:rsid w:val="00E241B0"/>
+    <w:rsid w:val="00882A79"/>
   </w:style>
   <w:style w:type="paragraph" w:styleId="Nagwek1">
     <w:name w:val="heading 1"/>
@@ -1921,7 +1926,7 @@
   <a:extraClrSchemeLst/>
   <a:extLst>
     <a:ext uri="{05A4C25C-085E-4340-85A3-A5531E510DB2}">
-      <thm15:themeFamily xmlns:thm15="http://schemas.microsoft.com/office/thememl/2012/main" xmlns="" name="Office Theme" id="{62F939B6-93AF-4DB8-9C6B-D6C7DFDC589F}" vid="{4A3C46E8-61CC-4603-A589-7422A47A8E4A}"/>
+      <thm15:themeFamily xmlns="" xmlns:thm15="http://schemas.microsoft.com/office/thememl/2012/main" name="Office Theme" id="{62F939B6-93AF-4DB8-9C6B-D6C7DFDC589F}" vid="{4A3C46E8-61CC-4603-A589-7422A47A8E4A}"/>
     </a:ext>
   </a:extLst>
 </a:theme>
@@ -1966,7 +1971,7 @@
 </file>
 
 <file path=customXml/itemProps2.xml><?xml version="1.0" encoding="utf-8"?>
-<ds:datastoreItem xmlns:ds="http://schemas.openxmlformats.org/officeDocument/2006/customXml" ds:itemID="{A4F990E9-E41E-41B7-AFA4-66EC2ABFC7C3}">
+<ds:datastoreItem xmlns:ds="http://schemas.openxmlformats.org/officeDocument/2006/customXml" ds:itemID="{B145A093-1356-48CD-9266-77E8123ADFFA}">
   <ds:schemaRefs>
     <ds:schemaRef ds:uri="http://schemas.openxmlformats.org/officeDocument/2006/bibliography"/>
   </ds:schemaRefs>

</xml_diff>